<commit_message>
new and exciting materials!!!
</commit_message>
<xml_diff>
--- a/TechComm/assignments/try-its/MeetingMinutes.docx
+++ b/TechComm/assignments/try-its/MeetingMinutes.docx
@@ -18,10 +18,7 @@
     </w:p>
     <w:p>
       <w:r>
-        <w:t>Present</w:t>
-      </w:r>
-      <w:r>
-        <w:t>: Insert first and last names of everyone attending</w:t>
+        <w:t>Present: Insert first and last names of everyone attending</w:t>
       </w:r>
     </w:p>
     <w:p/>
@@ -144,36 +141,209 @@
       <w:pPr>
         <w:pStyle w:val="Heading2"/>
       </w:pPr>
-      <w:proofErr w:type="gramStart"/>
-      <w:r>
-        <w:t>Teamwork  Charter</w:t>
-      </w:r>
-      <w:proofErr w:type="gramEnd"/>
+      <w:r>
+        <w:t>Teamwork Charter</w:t>
+      </w:r>
     </w:p>
     <w:p>
       <w:r>
-        <w:t>Team Member Roles and Responsibilities</w:t>
+        <w:t>Each member of your group should have a specific role that they will focus on during the term</w:t>
+      </w:r>
+      <w:r>
+        <w:t>.</w:t>
+      </w:r>
+      <w:r>
+        <w:t xml:space="preserve"> For instance, your team should choose a Group Leader, who will make sure everyone is taking care of the tasks they agree to.</w:t>
+      </w:r>
+      <w:r>
+        <w:t xml:space="preserve"> Find examples of team roles on </w:t>
       </w:r>
     </w:p>
-    <w:p/>
-    <w:p/>
-    <w:p>
-      <w:r>
-        <w:t xml:space="preserve">Team </w:t>
-      </w:r>
-      <w:proofErr w:type="spellStart"/>
-      <w:r>
-        <w:t>Member</w:t>
-      </w:r>
-      <w:r>
-        <w:t>Roles</w:t>
-      </w:r>
-      <w:proofErr w:type="spellEnd"/>
-      <w:r>
-        <w:t xml:space="preserve"> and Responsibilities</w:t>
-      </w:r>
-    </w:p>
-    <w:p/>
+    <w:tbl>
+      <w:tblPr>
+        <w:tblStyle w:val="GridTable4-Accent2"/>
+        <w:tblW w:w="0" w:type="auto"/>
+        <w:tblLook w:val="04A0" w:firstRow="1" w:lastRow="0" w:firstColumn="1" w:lastColumn="0" w:noHBand="0" w:noVBand="1"/>
+      </w:tblPr>
+      <w:tblGrid>
+        <w:gridCol w:w="2605"/>
+        <w:gridCol w:w="6622"/>
+      </w:tblGrid>
+      <w:tr>
+        <w:trPr>
+          <w:cnfStyle w:val="100000000000" w:firstRow="1" w:lastRow="0" w:firstColumn="0" w:lastColumn="0" w:oddVBand="0" w:evenVBand="0" w:oddHBand="0" w:evenHBand="0" w:firstRowFirstColumn="0" w:firstRowLastColumn="0" w:lastRowFirstColumn="0" w:lastRowLastColumn="0"/>
+        </w:trPr>
+        <w:tc>
+          <w:tcPr>
+            <w:cnfStyle w:val="001000000000" w:firstRow="0" w:lastRow="0" w:firstColumn="1" w:lastColumn="0" w:oddVBand="0" w:evenVBand="0" w:oddHBand="0" w:evenHBand="0" w:firstRowFirstColumn="0" w:firstRowLastColumn="0" w:lastRowFirstColumn="0" w:lastRowLastColumn="0"/>
+            <w:tcW w:w="2605" w:type="dxa"/>
+          </w:tcPr>
+          <w:p>
+            <w:r>
+              <w:t>Team Member</w:t>
+            </w:r>
+          </w:p>
+        </w:tc>
+        <w:tc>
+          <w:tcPr>
+            <w:tcW w:w="6622" w:type="dxa"/>
+          </w:tcPr>
+          <w:p>
+            <w:pPr>
+              <w:cnfStyle w:val="100000000000" w:firstRow="1" w:lastRow="0" w:firstColumn="0" w:lastColumn="0" w:oddVBand="0" w:evenVBand="0" w:oddHBand="0" w:evenHBand="0" w:firstRowFirstColumn="0" w:firstRowLastColumn="0" w:lastRowFirstColumn="0" w:lastRowLastColumn="0"/>
+            </w:pPr>
+            <w:r>
+              <w:t>Roles and Responsibilities</w:t>
+            </w:r>
+          </w:p>
+        </w:tc>
+      </w:tr>
+      <w:tr>
+        <w:trPr>
+          <w:cnfStyle w:val="000000100000" w:firstRow="0" w:lastRow="0" w:firstColumn="0" w:lastColumn="0" w:oddVBand="0" w:evenVBand="0" w:oddHBand="1" w:evenHBand="0" w:firstRowFirstColumn="0" w:firstRowLastColumn="0" w:lastRowFirstColumn="0" w:lastRowLastColumn="0"/>
+        </w:trPr>
+        <w:tc>
+          <w:tcPr>
+            <w:cnfStyle w:val="001000000000" w:firstRow="0" w:lastRow="0" w:firstColumn="1" w:lastColumn="0" w:oddVBand="0" w:evenVBand="0" w:oddHBand="0" w:evenHBand="0" w:firstRowFirstColumn="0" w:firstRowLastColumn="0" w:lastRowFirstColumn="0" w:lastRowLastColumn="0"/>
+            <w:tcW w:w="2605" w:type="dxa"/>
+          </w:tcPr>
+          <w:p/>
+        </w:tc>
+        <w:tc>
+          <w:tcPr>
+            <w:tcW w:w="6622" w:type="dxa"/>
+          </w:tcPr>
+          <w:p>
+            <w:pPr>
+              <w:cnfStyle w:val="000000100000" w:firstRow="0" w:lastRow="0" w:firstColumn="0" w:lastColumn="0" w:oddVBand="0" w:evenVBand="0" w:oddHBand="1" w:evenHBand="0" w:firstRowFirstColumn="0" w:firstRowLastColumn="0" w:lastRowFirstColumn="0" w:lastRowLastColumn="0"/>
+            </w:pPr>
+          </w:p>
+        </w:tc>
+      </w:tr>
+      <w:tr>
+        <w:tc>
+          <w:tcPr>
+            <w:cnfStyle w:val="001000000000" w:firstRow="0" w:lastRow="0" w:firstColumn="1" w:lastColumn="0" w:oddVBand="0" w:evenVBand="0" w:oddHBand="0" w:evenHBand="0" w:firstRowFirstColumn="0" w:firstRowLastColumn="0" w:lastRowFirstColumn="0" w:lastRowLastColumn="0"/>
+            <w:tcW w:w="2605" w:type="dxa"/>
+          </w:tcPr>
+          <w:p/>
+        </w:tc>
+        <w:tc>
+          <w:tcPr>
+            <w:tcW w:w="6622" w:type="dxa"/>
+          </w:tcPr>
+          <w:p>
+            <w:pPr>
+              <w:cnfStyle w:val="000000000000" w:firstRow="0" w:lastRow="0" w:firstColumn="0" w:lastColumn="0" w:oddVBand="0" w:evenVBand="0" w:oddHBand="0" w:evenHBand="0" w:firstRowFirstColumn="0" w:firstRowLastColumn="0" w:lastRowFirstColumn="0" w:lastRowLastColumn="0"/>
+            </w:pPr>
+          </w:p>
+        </w:tc>
+      </w:tr>
+      <w:tr>
+        <w:trPr>
+          <w:cnfStyle w:val="000000100000" w:firstRow="0" w:lastRow="0" w:firstColumn="0" w:lastColumn="0" w:oddVBand="0" w:evenVBand="0" w:oddHBand="1" w:evenHBand="0" w:firstRowFirstColumn="0" w:firstRowLastColumn="0" w:lastRowFirstColumn="0" w:lastRowLastColumn="0"/>
+        </w:trPr>
+        <w:tc>
+          <w:tcPr>
+            <w:cnfStyle w:val="001000000000" w:firstRow="0" w:lastRow="0" w:firstColumn="1" w:lastColumn="0" w:oddVBand="0" w:evenVBand="0" w:oddHBand="0" w:evenHBand="0" w:firstRowFirstColumn="0" w:firstRowLastColumn="0" w:lastRowFirstColumn="0" w:lastRowLastColumn="0"/>
+            <w:tcW w:w="2605" w:type="dxa"/>
+          </w:tcPr>
+          <w:p/>
+        </w:tc>
+        <w:tc>
+          <w:tcPr>
+            <w:tcW w:w="6622" w:type="dxa"/>
+          </w:tcPr>
+          <w:p>
+            <w:pPr>
+              <w:cnfStyle w:val="000000100000" w:firstRow="0" w:lastRow="0" w:firstColumn="0" w:lastColumn="0" w:oddVBand="0" w:evenVBand="0" w:oddHBand="1" w:evenHBand="0" w:firstRowFirstColumn="0" w:firstRowLastColumn="0" w:lastRowFirstColumn="0" w:lastRowLastColumn="0"/>
+            </w:pPr>
+          </w:p>
+        </w:tc>
+      </w:tr>
+      <w:tr>
+        <w:tc>
+          <w:tcPr>
+            <w:cnfStyle w:val="001000000000" w:firstRow="0" w:lastRow="0" w:firstColumn="1" w:lastColumn="0" w:oddVBand="0" w:evenVBand="0" w:oddHBand="0" w:evenHBand="0" w:firstRowFirstColumn="0" w:firstRowLastColumn="0" w:lastRowFirstColumn="0" w:lastRowLastColumn="0"/>
+            <w:tcW w:w="2605" w:type="dxa"/>
+          </w:tcPr>
+          <w:p/>
+        </w:tc>
+        <w:tc>
+          <w:tcPr>
+            <w:tcW w:w="6622" w:type="dxa"/>
+          </w:tcPr>
+          <w:p>
+            <w:pPr>
+              <w:cnfStyle w:val="000000000000" w:firstRow="0" w:lastRow="0" w:firstColumn="0" w:lastColumn="0" w:oddVBand="0" w:evenVBand="0" w:oddHBand="0" w:evenHBand="0" w:firstRowFirstColumn="0" w:firstRowLastColumn="0" w:lastRowFirstColumn="0" w:lastRowLastColumn="0"/>
+            </w:pPr>
+          </w:p>
+        </w:tc>
+      </w:tr>
+      <w:tr>
+        <w:trPr>
+          <w:cnfStyle w:val="000000100000" w:firstRow="0" w:lastRow="0" w:firstColumn="0" w:lastColumn="0" w:oddVBand="0" w:evenVBand="0" w:oddHBand="1" w:evenHBand="0" w:firstRowFirstColumn="0" w:firstRowLastColumn="0" w:lastRowFirstColumn="0" w:lastRowLastColumn="0"/>
+        </w:trPr>
+        <w:tc>
+          <w:tcPr>
+            <w:cnfStyle w:val="001000000000" w:firstRow="0" w:lastRow="0" w:firstColumn="1" w:lastColumn="0" w:oddVBand="0" w:evenVBand="0" w:oddHBand="0" w:evenHBand="0" w:firstRowFirstColumn="0" w:firstRowLastColumn="0" w:lastRowFirstColumn="0" w:lastRowLastColumn="0"/>
+            <w:tcW w:w="2605" w:type="dxa"/>
+          </w:tcPr>
+          <w:p/>
+        </w:tc>
+        <w:tc>
+          <w:tcPr>
+            <w:tcW w:w="6622" w:type="dxa"/>
+          </w:tcPr>
+          <w:p>
+            <w:pPr>
+              <w:cnfStyle w:val="000000100000" w:firstRow="0" w:lastRow="0" w:firstColumn="0" w:lastColumn="0" w:oddVBand="0" w:evenVBand="0" w:oddHBand="1" w:evenHBand="0" w:firstRowFirstColumn="0" w:firstRowLastColumn="0" w:lastRowFirstColumn="0" w:lastRowLastColumn="0"/>
+            </w:pPr>
+          </w:p>
+        </w:tc>
+      </w:tr>
+      <w:tr>
+        <w:tc>
+          <w:tcPr>
+            <w:cnfStyle w:val="001000000000" w:firstRow="0" w:lastRow="0" w:firstColumn="1" w:lastColumn="0" w:oddVBand="0" w:evenVBand="0" w:oddHBand="0" w:evenHBand="0" w:firstRowFirstColumn="0" w:firstRowLastColumn="0" w:lastRowFirstColumn="0" w:lastRowLastColumn="0"/>
+            <w:tcW w:w="2605" w:type="dxa"/>
+          </w:tcPr>
+          <w:p/>
+        </w:tc>
+        <w:tc>
+          <w:tcPr>
+            <w:tcW w:w="6622" w:type="dxa"/>
+          </w:tcPr>
+          <w:p>
+            <w:pPr>
+              <w:cnfStyle w:val="000000000000" w:firstRow="0" w:lastRow="0" w:firstColumn="0" w:lastColumn="0" w:oddVBand="0" w:evenVBand="0" w:oddHBand="0" w:evenHBand="0" w:firstRowFirstColumn="0" w:firstRowLastColumn="0" w:lastRowFirstColumn="0" w:lastRowLastColumn="0"/>
+            </w:pPr>
+          </w:p>
+        </w:tc>
+      </w:tr>
+      <w:tr>
+        <w:trPr>
+          <w:cnfStyle w:val="000000100000" w:firstRow="0" w:lastRow="0" w:firstColumn="0" w:lastColumn="0" w:oddVBand="0" w:evenVBand="0" w:oddHBand="1" w:evenHBand="0" w:firstRowFirstColumn="0" w:firstRowLastColumn="0" w:lastRowFirstColumn="0" w:lastRowLastColumn="0"/>
+        </w:trPr>
+        <w:tc>
+          <w:tcPr>
+            <w:cnfStyle w:val="001000000000" w:firstRow="0" w:lastRow="0" w:firstColumn="1" w:lastColumn="0" w:oddVBand="0" w:evenVBand="0" w:oddHBand="0" w:evenHBand="0" w:firstRowFirstColumn="0" w:firstRowLastColumn="0" w:lastRowFirstColumn="0" w:lastRowLastColumn="0"/>
+            <w:tcW w:w="2605" w:type="dxa"/>
+          </w:tcPr>
+          <w:p/>
+        </w:tc>
+        <w:tc>
+          <w:tcPr>
+            <w:tcW w:w="6622" w:type="dxa"/>
+          </w:tcPr>
+          <w:p>
+            <w:pPr>
+              <w:cnfStyle w:val="000000100000" w:firstRow="0" w:lastRow="0" w:firstColumn="0" w:lastColumn="0" w:oddVBand="0" w:evenVBand="0" w:oddHBand="1" w:evenHBand="0" w:firstRowFirstColumn="0" w:firstRowLastColumn="0" w:lastRowFirstColumn="0" w:lastRowLastColumn="0"/>
+            </w:pPr>
+          </w:p>
+        </w:tc>
+      </w:tr>
+    </w:tbl>
     <w:p/>
     <w:p>
       <w:pPr>
@@ -185,17 +355,43 @@
     </w:p>
     <w:p>
       <w:r>
-        <w:t xml:space="preserve">List one expectation per row, </w:t>
-      </w:r>
-      <w:proofErr w:type="gramStart"/>
-      <w:r>
-        <w:t>adding  rows</w:t>
-      </w:r>
-      <w:proofErr w:type="gramEnd"/>
-      <w:r>
-        <w:t xml:space="preserve"> as needed. Use principles you agree on from your Code of Ethics Discussion. An example expectation is Attending all team meetings.</w:t>
+        <w:t xml:space="preserve">List one expectation per </w:t>
+      </w:r>
+      <w:r>
+        <w:t>paragraph</w:t>
+      </w:r>
+      <w:r>
+        <w:t xml:space="preserve">, adding </w:t>
+      </w:r>
+      <w:r>
+        <w:t>space</w:t>
+      </w:r>
+      <w:r>
+        <w:t xml:space="preserve"> as needed. Use principles you agree on from your Code of Ethics Discussion. An example expectation is Attend all team meetings.</w:t>
+      </w:r>
+      <w:r>
+        <w:t xml:space="preserve"> </w:t>
+      </w:r>
+      <w:r>
+        <w:t>Check the “</w:t>
+      </w:r>
+      <w:hyperlink r:id="rId5" w:anchor="page=9" w:history="1">
+        <w:r>
+          <w:rPr>
+            <w:rStyle w:val="Hyperlink"/>
+          </w:rPr>
+          <w:t>How to Support Every Group Member</w:t>
+        </w:r>
+      </w:hyperlink>
+      <w:r>
+        <w:t>” section of the Teamwork &amp; Collaboration Guide for ideas.</w:t>
       </w:r>
     </w:p>
+    <w:p/>
+    <w:p/>
+    <w:p/>
+    <w:p/>
+    <w:p/>
     <w:p/>
     <w:p/>
     <w:p>
@@ -208,9 +404,38 @@
     </w:p>
     <w:p>
       <w:r>
-        <w:t>List one plan per row, adding as rows as needed. An example expectation is Informing Traci if someone is missing three days or more.</w:t>
+        <w:t xml:space="preserve">List one </w:t>
+      </w:r>
+      <w:r>
+        <w:t>plan</w:t>
+      </w:r>
+      <w:r>
+        <w:t xml:space="preserve"> per </w:t>
+      </w:r>
+      <w:r>
+        <w:t>paragraph</w:t>
+      </w:r>
+      <w:r>
+        <w:t xml:space="preserve">, adding </w:t>
+      </w:r>
+      <w:r>
+        <w:t>space</w:t>
+      </w:r>
+      <w:r>
+        <w:t xml:space="preserve"> as needed.</w:t>
+      </w:r>
+      <w:r>
+        <w:t xml:space="preserve"> </w:t>
+      </w:r>
+      <w:r>
+        <w:t>An example expectation is Inform Traci if someone is missing three days or more.</w:t>
+      </w:r>
+      <w:r>
+        <w:t xml:space="preserve"> </w:t>
       </w:r>
     </w:p>
+    <w:p/>
+    <w:p/>
     <w:p/>
     <w:p/>
     <w:p/>
@@ -233,9 +458,6 @@
       <w:r>
         <w:t>Part(s) of the Proposal (More than one person can work on a part)</w:t>
       </w:r>
-      <w:r>
-        <w:tab/>
-      </w:r>
     </w:p>
     <w:p/>
     <w:p/>
@@ -254,18 +476,171 @@
         <w:t>Timeline for the Rest of the Term</w:t>
       </w:r>
     </w:p>
-    <w:p>
-      <w:r>
-        <w:t>Date(s)</w:t>
-      </w:r>
-      <w:r>
-        <w:t>Time</w:t>
-      </w:r>
-      <w:r>
-        <w:tab/>
-        <w:t>Task(s)</w:t>
-      </w:r>
-    </w:p>
+    <w:tbl>
+      <w:tblPr>
+        <w:tblStyle w:val="TableGrid"/>
+        <w:tblW w:w="0" w:type="auto"/>
+        <w:tblLook w:val="04A0" w:firstRow="1" w:lastRow="0" w:firstColumn="1" w:lastColumn="0" w:noHBand="0" w:noVBand="1"/>
+      </w:tblPr>
+      <w:tblGrid>
+        <w:gridCol w:w="3075"/>
+        <w:gridCol w:w="3076"/>
+        <w:gridCol w:w="3076"/>
+      </w:tblGrid>
+      <w:tr>
+        <w:tc>
+          <w:tcPr>
+            <w:tcW w:w="3075" w:type="dxa"/>
+          </w:tcPr>
+          <w:p>
+            <w:r>
+              <w:t>Date(s)</w:t>
+            </w:r>
+          </w:p>
+        </w:tc>
+        <w:tc>
+          <w:tcPr>
+            <w:tcW w:w="3076" w:type="dxa"/>
+          </w:tcPr>
+          <w:p>
+            <w:r>
+              <w:t>Time</w:t>
+            </w:r>
+          </w:p>
+        </w:tc>
+        <w:tc>
+          <w:tcPr>
+            <w:tcW w:w="3076" w:type="dxa"/>
+          </w:tcPr>
+          <w:p>
+            <w:r>
+              <w:t>Task(s)</w:t>
+            </w:r>
+          </w:p>
+        </w:tc>
+      </w:tr>
+      <w:tr>
+        <w:tc>
+          <w:tcPr>
+            <w:tcW w:w="3075" w:type="dxa"/>
+          </w:tcPr>
+          <w:p/>
+        </w:tc>
+        <w:tc>
+          <w:tcPr>
+            <w:tcW w:w="3076" w:type="dxa"/>
+          </w:tcPr>
+          <w:p/>
+        </w:tc>
+        <w:tc>
+          <w:tcPr>
+            <w:tcW w:w="3076" w:type="dxa"/>
+          </w:tcPr>
+          <w:p/>
+        </w:tc>
+      </w:tr>
+      <w:tr>
+        <w:tc>
+          <w:tcPr>
+            <w:tcW w:w="3075" w:type="dxa"/>
+          </w:tcPr>
+          <w:p/>
+        </w:tc>
+        <w:tc>
+          <w:tcPr>
+            <w:tcW w:w="3076" w:type="dxa"/>
+          </w:tcPr>
+          <w:p/>
+        </w:tc>
+        <w:tc>
+          <w:tcPr>
+            <w:tcW w:w="3076" w:type="dxa"/>
+          </w:tcPr>
+          <w:p/>
+        </w:tc>
+      </w:tr>
+      <w:tr>
+        <w:tc>
+          <w:tcPr>
+            <w:tcW w:w="3075" w:type="dxa"/>
+          </w:tcPr>
+          <w:p/>
+        </w:tc>
+        <w:tc>
+          <w:tcPr>
+            <w:tcW w:w="3076" w:type="dxa"/>
+          </w:tcPr>
+          <w:p/>
+        </w:tc>
+        <w:tc>
+          <w:tcPr>
+            <w:tcW w:w="3076" w:type="dxa"/>
+          </w:tcPr>
+          <w:p/>
+        </w:tc>
+      </w:tr>
+      <w:tr>
+        <w:tc>
+          <w:tcPr>
+            <w:tcW w:w="3075" w:type="dxa"/>
+          </w:tcPr>
+          <w:p/>
+        </w:tc>
+        <w:tc>
+          <w:tcPr>
+            <w:tcW w:w="3076" w:type="dxa"/>
+          </w:tcPr>
+          <w:p/>
+        </w:tc>
+        <w:tc>
+          <w:tcPr>
+            <w:tcW w:w="3076" w:type="dxa"/>
+          </w:tcPr>
+          <w:p/>
+        </w:tc>
+      </w:tr>
+      <w:tr>
+        <w:tc>
+          <w:tcPr>
+            <w:tcW w:w="3075" w:type="dxa"/>
+          </w:tcPr>
+          <w:p/>
+        </w:tc>
+        <w:tc>
+          <w:tcPr>
+            <w:tcW w:w="3076" w:type="dxa"/>
+          </w:tcPr>
+          <w:p/>
+        </w:tc>
+        <w:tc>
+          <w:tcPr>
+            <w:tcW w:w="3076" w:type="dxa"/>
+          </w:tcPr>
+          <w:p/>
+        </w:tc>
+      </w:tr>
+      <w:tr>
+        <w:tc>
+          <w:tcPr>
+            <w:tcW w:w="3075" w:type="dxa"/>
+          </w:tcPr>
+          <w:p/>
+        </w:tc>
+        <w:tc>
+          <w:tcPr>
+            <w:tcW w:w="3076" w:type="dxa"/>
+          </w:tcPr>
+          <w:p/>
+        </w:tc>
+        <w:tc>
+          <w:tcPr>
+            <w:tcW w:w="3076" w:type="dxa"/>
+          </w:tcPr>
+          <w:p/>
+        </w:tc>
+      </w:tr>
+    </w:tbl>
+    <w:p/>
     <w:p/>
     <w:p/>
     <w:sectPr>
@@ -772,7 +1147,7 @@
   <w:style w:type="paragraph" w:default="1" w:styleId="Normal">
     <w:name w:val="Normal"/>
     <w:qFormat/>
-    <w:rsid w:val="0005210A"/>
+    <w:rsid w:val="0059658B"/>
   </w:style>
   <w:style w:type="paragraph" w:styleId="Heading1">
     <w:name w:val="heading 1"/>
@@ -1314,6 +1689,124 @@
       <w:rFonts w:ascii="Consolas" w:hAnsi="Consolas"/>
       <w:sz w:val="21"/>
       <w:szCs w:val="21"/>
+    </w:rPr>
+  </w:style>
+  <w:style w:type="table" w:styleId="TableGrid">
+    <w:name w:val="Table Grid"/>
+    <w:basedOn w:val="TableNormal"/>
+    <w:uiPriority w:val="39"/>
+    <w:rsid w:val="0059658B"/>
+    <w:pPr>
+      <w:spacing w:after="0" w:line="240" w:lineRule="auto"/>
+    </w:pPr>
+    <w:tblPr>
+      <w:tblBorders>
+        <w:top w:val="single" w:sz="4" w:space="0" w:color="auto"/>
+        <w:left w:val="single" w:sz="4" w:space="0" w:color="auto"/>
+        <w:bottom w:val="single" w:sz="4" w:space="0" w:color="auto"/>
+        <w:right w:val="single" w:sz="4" w:space="0" w:color="auto"/>
+        <w:insideH w:val="single" w:sz="4" w:space="0" w:color="auto"/>
+        <w:insideV w:val="single" w:sz="4" w:space="0" w:color="auto"/>
+      </w:tblBorders>
+    </w:tblPr>
+  </w:style>
+  <w:style w:type="table" w:styleId="GridTable4-Accent2">
+    <w:name w:val="Grid Table 4 Accent 2"/>
+    <w:basedOn w:val="TableNormal"/>
+    <w:uiPriority w:val="49"/>
+    <w:rsid w:val="0059658B"/>
+    <w:pPr>
+      <w:spacing w:after="0" w:line="240" w:lineRule="auto"/>
+    </w:pPr>
+    <w:tblPr>
+      <w:tblStyleRowBandSize w:val="1"/>
+      <w:tblStyleColBandSize w:val="1"/>
+      <w:tblBorders>
+        <w:top w:val="single" w:sz="4" w:space="0" w:color="EFAB78" w:themeColor="accent2" w:themeTint="99"/>
+        <w:left w:val="single" w:sz="4" w:space="0" w:color="EFAB78" w:themeColor="accent2" w:themeTint="99"/>
+        <w:bottom w:val="single" w:sz="4" w:space="0" w:color="EFAB78" w:themeColor="accent2" w:themeTint="99"/>
+        <w:right w:val="single" w:sz="4" w:space="0" w:color="EFAB78" w:themeColor="accent2" w:themeTint="99"/>
+        <w:insideH w:val="single" w:sz="4" w:space="0" w:color="EFAB78" w:themeColor="accent2" w:themeTint="99"/>
+        <w:insideV w:val="single" w:sz="4" w:space="0" w:color="EFAB78" w:themeColor="accent2" w:themeTint="99"/>
+      </w:tblBorders>
+    </w:tblPr>
+    <w:tblStylePr w:type="firstRow">
+      <w:rPr>
+        <w:b/>
+        <w:bCs/>
+        <w:color w:val="FFFFFF" w:themeColor="background1"/>
+      </w:rPr>
+      <w:tblPr/>
+      <w:tcPr>
+        <w:tcBorders>
+          <w:top w:val="single" w:sz="4" w:space="0" w:color="E5751F" w:themeColor="accent2"/>
+          <w:left w:val="single" w:sz="4" w:space="0" w:color="E5751F" w:themeColor="accent2"/>
+          <w:bottom w:val="single" w:sz="4" w:space="0" w:color="E5751F" w:themeColor="accent2"/>
+          <w:right w:val="single" w:sz="4" w:space="0" w:color="E5751F" w:themeColor="accent2"/>
+          <w:insideH w:val="nil"/>
+          <w:insideV w:val="nil"/>
+        </w:tcBorders>
+        <w:shd w:val="clear" w:color="auto" w:fill="E5751F" w:themeFill="accent2"/>
+      </w:tcPr>
+    </w:tblStylePr>
+    <w:tblStylePr w:type="lastRow">
+      <w:rPr>
+        <w:b/>
+        <w:bCs/>
+      </w:rPr>
+      <w:tblPr/>
+      <w:tcPr>
+        <w:tcBorders>
+          <w:top w:val="double" w:sz="4" w:space="0" w:color="E5751F" w:themeColor="accent2"/>
+        </w:tcBorders>
+      </w:tcPr>
+    </w:tblStylePr>
+    <w:tblStylePr w:type="firstCol">
+      <w:rPr>
+        <w:b/>
+        <w:bCs/>
+      </w:rPr>
+    </w:tblStylePr>
+    <w:tblStylePr w:type="lastCol">
+      <w:rPr>
+        <w:b/>
+        <w:bCs/>
+      </w:rPr>
+    </w:tblStylePr>
+    <w:tblStylePr w:type="band1Vert">
+      <w:tblPr/>
+      <w:tcPr>
+        <w:shd w:val="clear" w:color="auto" w:fill="F9E3D2" w:themeFill="accent2" w:themeFillTint="33"/>
+      </w:tcPr>
+    </w:tblStylePr>
+    <w:tblStylePr w:type="band1Horz">
+      <w:tblPr/>
+      <w:tcPr>
+        <w:shd w:val="clear" w:color="auto" w:fill="F9E3D2" w:themeFill="accent2" w:themeFillTint="33"/>
+      </w:tcPr>
+    </w:tblStylePr>
+  </w:style>
+  <w:style w:type="character" w:styleId="Hyperlink">
+    <w:name w:val="Hyperlink"/>
+    <w:basedOn w:val="DefaultParagraphFont"/>
+    <w:uiPriority w:val="99"/>
+    <w:unhideWhenUsed/>
+    <w:rsid w:val="00466BC9"/>
+    <w:rPr>
+      <w:color w:val="E5751F" w:themeColor="hyperlink"/>
+      <w:u w:val="single"/>
+    </w:rPr>
+  </w:style>
+  <w:style w:type="character" w:styleId="UnresolvedMention">
+    <w:name w:val="Unresolved Mention"/>
+    <w:basedOn w:val="DefaultParagraphFont"/>
+    <w:uiPriority w:val="99"/>
+    <w:semiHidden/>
+    <w:unhideWhenUsed/>
+    <w:rsid w:val="00466BC9"/>
+    <w:rPr>
+      <w:color w:val="605E5C"/>
+      <w:shd w:val="clear" w:color="auto" w:fill="E1DFDD"/>
     </w:rPr>
   </w:style>
 </w:styles>

</xml_diff>